<commit_message>
Spring MVC With REst Notes Added
</commit_message>
<xml_diff>
--- a/Spring Framework Notes.docx
+++ b/Spring Framework Notes.docx
@@ -6452,6 +6452,2658 @@
         </w:rPr>
         <w:t>()});</w:t>
       </w:r>
+    </w:p>
+    <w:p>
+      <w:pPr>
+        <w:spacing w:after="0"/>
+        <w:rPr>
+          <w:b/>
+          <w:sz w:val="32"/>
+          <w:szCs w:val="32"/>
+        </w:rPr>
+      </w:pPr>
+    </w:p>
+    <w:p>
+      <w:pPr>
+        <w:spacing w:after="0"/>
+        <w:rPr>
+          <w:b/>
+          <w:sz w:val="32"/>
+          <w:szCs w:val="32"/>
+        </w:rPr>
+      </w:pPr>
+      <w:r>
+        <w:rPr>
+          <w:b/>
+          <w:sz w:val="32"/>
+          <w:szCs w:val="32"/>
+        </w:rPr>
+        <w:lastRenderedPageBreak/>
+        <w:t xml:space="preserve">Day 4 - 19-10-2019 </w:t>
+      </w:r>
+    </w:p>
+    <w:p>
+      <w:pPr>
+        <w:spacing w:after="0"/>
+        <w:rPr>
+          <w:b/>
+          <w:sz w:val="32"/>
+          <w:szCs w:val="32"/>
+        </w:rPr>
+      </w:pPr>
+    </w:p>
+    <w:p>
+      <w:pPr>
+        <w:spacing w:after="0"/>
+        <w:rPr>
+          <w:b/>
+          <w:sz w:val="32"/>
+          <w:szCs w:val="32"/>
+        </w:rPr>
+      </w:pPr>
+      <w:r>
+        <w:rPr>
+          <w:b/>
+          <w:sz w:val="32"/>
+          <w:szCs w:val="32"/>
+        </w:rPr>
+        <w:t xml:space="preserve">Spring MVC with Hibernate </w:t>
+      </w:r>
+    </w:p>
+    <w:p>
+      <w:pPr>
+        <w:spacing w:after="0"/>
+        <w:rPr>
+          <w:b/>
+          <w:sz w:val="32"/>
+          <w:szCs w:val="32"/>
+        </w:rPr>
+      </w:pPr>
+      <w:r>
+        <w:rPr>
+          <w:b/>
+          <w:sz w:val="32"/>
+          <w:szCs w:val="32"/>
+        </w:rPr>
+        <w:t xml:space="preserve">Retrieve Employee Details : </w:t>
+      </w:r>
+    </w:p>
+    <w:p>
+      <w:pPr>
+        <w:spacing w:after="0"/>
+        <w:rPr>
+          <w:b/>
+          <w:sz w:val="32"/>
+          <w:szCs w:val="32"/>
+        </w:rPr>
+      </w:pPr>
+      <w:r>
+        <w:rPr>
+          <w:b/>
+          <w:sz w:val="32"/>
+          <w:szCs w:val="32"/>
+        </w:rPr>
+        <w:t xml:space="preserve">view ---&gt; index.jsp and display.jsp </w:t>
+      </w:r>
+    </w:p>
+    <w:p>
+      <w:pPr>
+        <w:spacing w:after="0"/>
+        <w:rPr>
+          <w:b/>
+          <w:sz w:val="32"/>
+          <w:szCs w:val="32"/>
+        </w:rPr>
+      </w:pPr>
+      <w:r>
+        <w:rPr>
+          <w:b/>
+          <w:sz w:val="32"/>
+          <w:szCs w:val="32"/>
+        </w:rPr>
+        <w:t>web.xml ---&gt;</w:t>
+      </w:r>
+      <w:proofErr w:type="spellStart"/>
+      <w:r>
+        <w:rPr>
+          <w:b/>
+          <w:sz w:val="32"/>
+          <w:szCs w:val="32"/>
+        </w:rPr>
+        <w:t>DispatcherServlet</w:t>
+      </w:r>
+      <w:proofErr w:type="spellEnd"/>
+      <w:r>
+        <w:rPr>
+          <w:b/>
+          <w:sz w:val="32"/>
+          <w:szCs w:val="32"/>
+        </w:rPr>
+        <w:t xml:space="preserve"> : </w:t>
+      </w:r>
+      <w:proofErr w:type="spellStart"/>
+      <w:r>
+        <w:rPr>
+          <w:b/>
+          <w:sz w:val="32"/>
+          <w:szCs w:val="32"/>
+        </w:rPr>
+        <w:t>FrontController</w:t>
+      </w:r>
+      <w:proofErr w:type="spellEnd"/>
+      <w:r>
+        <w:rPr>
+          <w:b/>
+          <w:sz w:val="32"/>
+          <w:szCs w:val="32"/>
+        </w:rPr>
+        <w:t xml:space="preserve"> </w:t>
+      </w:r>
+    </w:p>
+    <w:p>
+      <w:pPr>
+        <w:spacing w:after="0"/>
+        <w:rPr>
+          <w:b/>
+          <w:sz w:val="32"/>
+          <w:szCs w:val="32"/>
+        </w:rPr>
+      </w:pPr>
+      <w:r>
+        <w:rPr>
+          <w:b/>
+          <w:sz w:val="32"/>
+          <w:szCs w:val="32"/>
+        </w:rPr>
+        <w:t xml:space="preserve">dispatcher-servlet.xml ---&gt; scan root package, </w:t>
+      </w:r>
+      <w:proofErr w:type="spellStart"/>
+      <w:r>
+        <w:rPr>
+          <w:b/>
+          <w:sz w:val="32"/>
+          <w:szCs w:val="32"/>
+        </w:rPr>
+        <w:t>DataSource</w:t>
+      </w:r>
+      <w:proofErr w:type="spellEnd"/>
+      <w:r>
+        <w:rPr>
+          <w:b/>
+          <w:sz w:val="32"/>
+          <w:szCs w:val="32"/>
+        </w:rPr>
+        <w:t xml:space="preserve"> details and Hibernate configuration details. </w:t>
+      </w:r>
+    </w:p>
+    <w:p>
+      <w:pPr>
+        <w:spacing w:after="0"/>
+        <w:rPr>
+          <w:b/>
+          <w:sz w:val="32"/>
+          <w:szCs w:val="32"/>
+        </w:rPr>
+      </w:pPr>
+      <w:r>
+        <w:rPr>
+          <w:b/>
+          <w:sz w:val="32"/>
+          <w:szCs w:val="32"/>
+        </w:rPr>
+        <w:t xml:space="preserve">bean/entity ---&gt;Employee, </w:t>
+      </w:r>
+      <w:proofErr w:type="spellStart"/>
+      <w:r>
+        <w:rPr>
+          <w:b/>
+          <w:sz w:val="32"/>
+          <w:szCs w:val="32"/>
+        </w:rPr>
+        <w:t>id,name,salary</w:t>
+      </w:r>
+      <w:proofErr w:type="spellEnd"/>
+      <w:r>
+        <w:rPr>
+          <w:b/>
+          <w:sz w:val="32"/>
+          <w:szCs w:val="32"/>
+        </w:rPr>
+        <w:t xml:space="preserve">, </w:t>
+      </w:r>
+      <w:proofErr w:type="spellStart"/>
+      <w:r>
+        <w:rPr>
+          <w:b/>
+          <w:sz w:val="32"/>
+          <w:szCs w:val="32"/>
+        </w:rPr>
+        <w:t>desg</w:t>
+      </w:r>
+      <w:proofErr w:type="spellEnd"/>
+      <w:r>
+        <w:rPr>
+          <w:b/>
+          <w:sz w:val="32"/>
+          <w:szCs w:val="32"/>
+        </w:rPr>
+        <w:t xml:space="preserve"> </w:t>
+      </w:r>
+    </w:p>
+    <w:p>
+      <w:pPr>
+        <w:spacing w:after="0"/>
+        <w:rPr>
+          <w:b/>
+          <w:sz w:val="32"/>
+          <w:szCs w:val="32"/>
+        </w:rPr>
+      </w:pPr>
+      <w:r>
+        <w:rPr>
+          <w:b/>
+          <w:sz w:val="32"/>
+          <w:szCs w:val="32"/>
+        </w:rPr>
+        <w:t>controller --&gt;</w:t>
+      </w:r>
+      <w:proofErr w:type="spellStart"/>
+      <w:r>
+        <w:rPr>
+          <w:b/>
+          <w:sz w:val="32"/>
+          <w:szCs w:val="32"/>
+        </w:rPr>
+        <w:t>EmployeeController</w:t>
+      </w:r>
+      <w:proofErr w:type="spellEnd"/>
+    </w:p>
+    <w:p>
+      <w:pPr>
+        <w:spacing w:after="0"/>
+        <w:rPr>
+          <w:b/>
+          <w:sz w:val="32"/>
+          <w:szCs w:val="32"/>
+        </w:rPr>
+      </w:pPr>
+      <w:r>
+        <w:rPr>
+          <w:b/>
+          <w:sz w:val="32"/>
+          <w:szCs w:val="32"/>
+        </w:rPr>
+        <w:t>service ---&gt;</w:t>
+      </w:r>
+      <w:proofErr w:type="spellStart"/>
+      <w:r>
+        <w:rPr>
+          <w:b/>
+          <w:sz w:val="32"/>
+          <w:szCs w:val="32"/>
+        </w:rPr>
+        <w:t>EmployeeService</w:t>
+      </w:r>
+      <w:proofErr w:type="spellEnd"/>
+      <w:r>
+        <w:rPr>
+          <w:b/>
+          <w:sz w:val="32"/>
+          <w:szCs w:val="32"/>
+        </w:rPr>
+        <w:t xml:space="preserve">, </w:t>
+      </w:r>
+    </w:p>
+    <w:p>
+      <w:pPr>
+        <w:spacing w:after="0"/>
+        <w:rPr>
+          <w:b/>
+          <w:sz w:val="32"/>
+          <w:szCs w:val="32"/>
+        </w:rPr>
+      </w:pPr>
+      <w:r>
+        <w:rPr>
+          <w:b/>
+          <w:sz w:val="32"/>
+          <w:szCs w:val="32"/>
+        </w:rPr>
+        <w:tab/>
+      </w:r>
+      <w:r>
+        <w:rPr>
+          <w:b/>
+          <w:sz w:val="32"/>
+          <w:szCs w:val="32"/>
+        </w:rPr>
+        <w:tab/>
+      </w:r>
+      <w:proofErr w:type="spellStart"/>
+      <w:r>
+        <w:rPr>
+          <w:b/>
+          <w:sz w:val="32"/>
+          <w:szCs w:val="32"/>
+        </w:rPr>
+        <w:t>desg</w:t>
+      </w:r>
+      <w:proofErr w:type="spellEnd"/>
+      <w:r>
+        <w:rPr>
+          <w:b/>
+          <w:sz w:val="32"/>
+          <w:szCs w:val="32"/>
+        </w:rPr>
+        <w:t xml:space="preserve"> --&gt; manager 10000</w:t>
+      </w:r>
+    </w:p>
+    <w:p>
+      <w:pPr>
+        <w:spacing w:after="0"/>
+        <w:rPr>
+          <w:b/>
+          <w:sz w:val="32"/>
+          <w:szCs w:val="32"/>
+        </w:rPr>
+      </w:pPr>
+      <w:r>
+        <w:rPr>
+          <w:b/>
+          <w:sz w:val="32"/>
+          <w:szCs w:val="32"/>
+        </w:rPr>
+        <w:tab/>
+      </w:r>
+      <w:r>
+        <w:rPr>
+          <w:b/>
+          <w:sz w:val="32"/>
+          <w:szCs w:val="32"/>
+        </w:rPr>
+        <w:tab/>
+      </w:r>
+      <w:proofErr w:type="spellStart"/>
+      <w:r>
+        <w:rPr>
+          <w:b/>
+          <w:sz w:val="32"/>
+          <w:szCs w:val="32"/>
+        </w:rPr>
+        <w:t>desg</w:t>
+      </w:r>
+      <w:proofErr w:type="spellEnd"/>
+      <w:r>
+        <w:rPr>
+          <w:b/>
+          <w:sz w:val="32"/>
+          <w:szCs w:val="32"/>
+        </w:rPr>
+        <w:t xml:space="preserve"> ---&gt; </w:t>
+      </w:r>
+      <w:proofErr w:type="spellStart"/>
+      <w:r>
+        <w:rPr>
+          <w:b/>
+          <w:sz w:val="32"/>
+          <w:szCs w:val="32"/>
+        </w:rPr>
+        <w:t>programer</w:t>
+      </w:r>
+      <w:proofErr w:type="spellEnd"/>
+      <w:r>
+        <w:rPr>
+          <w:b/>
+          <w:sz w:val="32"/>
+          <w:szCs w:val="32"/>
+        </w:rPr>
+        <w:t xml:space="preserve"> 5000</w:t>
+      </w:r>
+    </w:p>
+    <w:p>
+      <w:pPr>
+        <w:spacing w:after="0"/>
+        <w:rPr>
+          <w:b/>
+          <w:sz w:val="32"/>
+          <w:szCs w:val="32"/>
+        </w:rPr>
+      </w:pPr>
+      <w:r>
+        <w:rPr>
+          <w:b/>
+          <w:sz w:val="32"/>
+          <w:szCs w:val="32"/>
+        </w:rPr>
+        <w:tab/>
+      </w:r>
+      <w:r>
+        <w:rPr>
+          <w:b/>
+          <w:sz w:val="32"/>
+          <w:szCs w:val="32"/>
+        </w:rPr>
+        <w:tab/>
+      </w:r>
+      <w:proofErr w:type="spellStart"/>
+      <w:r>
+        <w:rPr>
+          <w:b/>
+          <w:sz w:val="32"/>
+          <w:szCs w:val="32"/>
+        </w:rPr>
+        <w:t>desg</w:t>
+      </w:r>
+      <w:proofErr w:type="spellEnd"/>
+      <w:r>
+        <w:rPr>
+          <w:b/>
+          <w:sz w:val="32"/>
+          <w:szCs w:val="32"/>
+        </w:rPr>
+        <w:t xml:space="preserve"> ---&gt; tester  3000</w:t>
+      </w:r>
+    </w:p>
+    <w:p>
+      <w:pPr>
+        <w:spacing w:after="0"/>
+        <w:rPr>
+          <w:b/>
+          <w:sz w:val="32"/>
+          <w:szCs w:val="32"/>
+        </w:rPr>
+      </w:pPr>
+      <w:r>
+        <w:rPr>
+          <w:b/>
+          <w:sz w:val="32"/>
+          <w:szCs w:val="32"/>
+        </w:rPr>
+        <w:tab/>
+      </w:r>
+      <w:r>
+        <w:rPr>
+          <w:b/>
+          <w:sz w:val="32"/>
+          <w:szCs w:val="32"/>
+        </w:rPr>
+        <w:tab/>
+      </w:r>
+      <w:r>
+        <w:rPr>
+          <w:b/>
+          <w:sz w:val="32"/>
+          <w:szCs w:val="32"/>
+        </w:rPr>
+        <w:tab/>
+        <w:t xml:space="preserve">else </w:t>
+      </w:r>
+    </w:p>
+    <w:p>
+      <w:pPr>
+        <w:spacing w:after="0"/>
+        <w:rPr>
+          <w:b/>
+          <w:sz w:val="32"/>
+          <w:szCs w:val="32"/>
+        </w:rPr>
+      </w:pPr>
+      <w:r>
+        <w:rPr>
+          <w:b/>
+          <w:sz w:val="32"/>
+          <w:szCs w:val="32"/>
+        </w:rPr>
+        <w:tab/>
+      </w:r>
+      <w:r>
+        <w:rPr>
+          <w:b/>
+          <w:sz w:val="32"/>
+          <w:szCs w:val="32"/>
+        </w:rPr>
+        <w:tab/>
+      </w:r>
+      <w:r>
+        <w:rPr>
+          <w:b/>
+          <w:sz w:val="32"/>
+          <w:szCs w:val="32"/>
+        </w:rPr>
+        <w:tab/>
+      </w:r>
+      <w:r>
+        <w:rPr>
+          <w:b/>
+          <w:sz w:val="32"/>
+          <w:szCs w:val="32"/>
+        </w:rPr>
+        <w:tab/>
+      </w:r>
+      <w:r>
+        <w:rPr>
+          <w:b/>
+          <w:sz w:val="32"/>
+          <w:szCs w:val="32"/>
+        </w:rPr>
+        <w:tab/>
+      </w:r>
+      <w:r>
+        <w:rPr>
+          <w:b/>
+          <w:sz w:val="32"/>
+          <w:szCs w:val="32"/>
+        </w:rPr>
+        <w:tab/>
+        <w:t>500</w:t>
+      </w:r>
+    </w:p>
+    <w:p>
+      <w:pPr>
+        <w:spacing w:after="0"/>
+        <w:rPr>
+          <w:b/>
+          <w:sz w:val="32"/>
+          <w:szCs w:val="32"/>
+        </w:rPr>
+      </w:pPr>
+      <w:proofErr w:type="spellStart"/>
+      <w:r>
+        <w:rPr>
+          <w:b/>
+          <w:sz w:val="32"/>
+          <w:szCs w:val="32"/>
+        </w:rPr>
+        <w:t>dao</w:t>
+      </w:r>
+      <w:proofErr w:type="spellEnd"/>
+      <w:r>
+        <w:rPr>
+          <w:b/>
+          <w:sz w:val="32"/>
+          <w:szCs w:val="32"/>
+        </w:rPr>
+        <w:t>----&gt;</w:t>
+      </w:r>
+      <w:proofErr w:type="spellStart"/>
+      <w:r>
+        <w:rPr>
+          <w:b/>
+          <w:sz w:val="32"/>
+          <w:szCs w:val="32"/>
+        </w:rPr>
+        <w:t>EmployeeDao</w:t>
+      </w:r>
+      <w:proofErr w:type="spellEnd"/>
+      <w:r>
+        <w:rPr>
+          <w:b/>
+          <w:sz w:val="32"/>
+          <w:szCs w:val="32"/>
+        </w:rPr>
+        <w:t xml:space="preserve"> </w:t>
+      </w:r>
+    </w:p>
+    <w:p>
+      <w:pPr>
+        <w:spacing w:after="0"/>
+        <w:rPr>
+          <w:b/>
+          <w:sz w:val="32"/>
+          <w:szCs w:val="32"/>
+        </w:rPr>
+      </w:pPr>
+    </w:p>
+    <w:p>
+      <w:pPr>
+        <w:spacing w:after="0"/>
+        <w:rPr>
+          <w:b/>
+          <w:sz w:val="32"/>
+          <w:szCs w:val="32"/>
+        </w:rPr>
+      </w:pPr>
+    </w:p>
+    <w:p>
+      <w:pPr>
+        <w:spacing w:after="0"/>
+        <w:rPr>
+          <w:b/>
+          <w:sz w:val="32"/>
+          <w:szCs w:val="32"/>
+        </w:rPr>
+      </w:pPr>
+    </w:p>
+    <w:p>
+      <w:pPr>
+        <w:spacing w:after="0"/>
+        <w:rPr>
+          <w:b/>
+          <w:sz w:val="32"/>
+          <w:szCs w:val="32"/>
+        </w:rPr>
+      </w:pPr>
+    </w:p>
+    <w:p>
+      <w:pPr>
+        <w:spacing w:after="0"/>
+        <w:rPr>
+          <w:b/>
+          <w:sz w:val="32"/>
+          <w:szCs w:val="32"/>
+        </w:rPr>
+      </w:pPr>
+    </w:p>
+    <w:p>
+      <w:pPr>
+        <w:spacing w:after="0"/>
+        <w:rPr>
+          <w:b/>
+          <w:sz w:val="32"/>
+          <w:szCs w:val="32"/>
+        </w:rPr>
+      </w:pPr>
+    </w:p>
+    <w:p>
+      <w:pPr>
+        <w:spacing w:after="0"/>
+        <w:rPr>
+          <w:b/>
+          <w:sz w:val="32"/>
+          <w:szCs w:val="32"/>
+        </w:rPr>
+      </w:pPr>
+    </w:p>
+    <w:p>
+      <w:pPr>
+        <w:spacing w:after="0"/>
+        <w:rPr>
+          <w:b/>
+          <w:sz w:val="32"/>
+          <w:szCs w:val="32"/>
+        </w:rPr>
+      </w:pPr>
+    </w:p>
+    <w:p>
+      <w:pPr>
+        <w:spacing w:after="0"/>
+        <w:rPr>
+          <w:b/>
+          <w:sz w:val="32"/>
+          <w:szCs w:val="32"/>
+        </w:rPr>
+      </w:pPr>
+    </w:p>
+    <w:p>
+      <w:pPr>
+        <w:spacing w:after="0"/>
+        <w:rPr>
+          <w:b/>
+          <w:sz w:val="32"/>
+          <w:szCs w:val="32"/>
+        </w:rPr>
+      </w:pPr>
+    </w:p>
+    <w:p>
+      <w:pPr>
+        <w:spacing w:after="0"/>
+        <w:rPr>
+          <w:b/>
+          <w:sz w:val="32"/>
+          <w:szCs w:val="32"/>
+        </w:rPr>
+      </w:pPr>
+    </w:p>
+    <w:p>
+      <w:pPr>
+        <w:spacing w:after="0"/>
+        <w:rPr>
+          <w:b/>
+          <w:sz w:val="32"/>
+          <w:szCs w:val="32"/>
+        </w:rPr>
+      </w:pPr>
+    </w:p>
+    <w:p>
+      <w:pPr>
+        <w:spacing w:after="0"/>
+        <w:rPr>
+          <w:b/>
+          <w:sz w:val="32"/>
+          <w:szCs w:val="32"/>
+        </w:rPr>
+      </w:pPr>
+    </w:p>
+    <w:p>
+      <w:pPr>
+        <w:spacing w:after="0"/>
+        <w:rPr>
+          <w:b/>
+          <w:sz w:val="32"/>
+          <w:szCs w:val="32"/>
+        </w:rPr>
+      </w:pPr>
+    </w:p>
+    <w:p>
+      <w:pPr>
+        <w:spacing w:after="0"/>
+        <w:rPr>
+          <w:b/>
+          <w:sz w:val="32"/>
+          <w:szCs w:val="32"/>
+        </w:rPr>
+      </w:pPr>
+      <w:r>
+        <w:rPr>
+          <w:b/>
+          <w:sz w:val="32"/>
+          <w:szCs w:val="32"/>
+        </w:rPr>
+        <w:lastRenderedPageBreak/>
+        <w:t xml:space="preserve">Day 5 : 21-10-2019 </w:t>
+      </w:r>
+    </w:p>
+    <w:p>
+      <w:pPr>
+        <w:spacing w:after="0"/>
+        <w:rPr>
+          <w:b/>
+          <w:sz w:val="32"/>
+          <w:szCs w:val="32"/>
+        </w:rPr>
+      </w:pPr>
+    </w:p>
+    <w:p>
+      <w:pPr>
+        <w:spacing w:after="0"/>
+        <w:rPr>
+          <w:b/>
+          <w:sz w:val="32"/>
+          <w:szCs w:val="32"/>
+        </w:rPr>
+      </w:pPr>
+      <w:r>
+        <w:rPr>
+          <w:b/>
+          <w:sz w:val="32"/>
+          <w:szCs w:val="32"/>
+        </w:rPr>
+        <w:t xml:space="preserve">Spring Rest </w:t>
+      </w:r>
+    </w:p>
+    <w:p>
+      <w:pPr>
+        <w:spacing w:after="0"/>
+        <w:rPr>
+          <w:b/>
+          <w:sz w:val="32"/>
+          <w:szCs w:val="32"/>
+        </w:rPr>
+      </w:pPr>
+    </w:p>
+    <w:p>
+      <w:pPr>
+        <w:spacing w:after="0"/>
+        <w:rPr>
+          <w:b/>
+          <w:sz w:val="32"/>
+          <w:szCs w:val="32"/>
+        </w:rPr>
+      </w:pPr>
+      <w:r>
+        <w:rPr>
+          <w:b/>
+          <w:sz w:val="32"/>
+          <w:szCs w:val="32"/>
+        </w:rPr>
+        <w:t xml:space="preserve">Web Service : Giving the Service for Web Application When both application running on same or different </w:t>
+      </w:r>
+      <w:proofErr w:type="spellStart"/>
+      <w:r>
+        <w:rPr>
+          <w:b/>
+          <w:sz w:val="32"/>
+          <w:szCs w:val="32"/>
+        </w:rPr>
+        <w:t>os</w:t>
+      </w:r>
+      <w:proofErr w:type="spellEnd"/>
+      <w:r>
+        <w:rPr>
+          <w:b/>
+          <w:sz w:val="32"/>
+          <w:szCs w:val="32"/>
+        </w:rPr>
+        <w:t xml:space="preserve"> using Same or different programming language. </w:t>
+      </w:r>
+    </w:p>
+    <w:p>
+      <w:pPr>
+        <w:spacing w:after="0"/>
+        <w:rPr>
+          <w:b/>
+          <w:sz w:val="32"/>
+          <w:szCs w:val="32"/>
+        </w:rPr>
+      </w:pPr>
+    </w:p>
+    <w:p>
+      <w:pPr>
+        <w:spacing w:after="0"/>
+        <w:rPr>
+          <w:b/>
+          <w:sz w:val="32"/>
+          <w:szCs w:val="32"/>
+        </w:rPr>
+      </w:pPr>
+      <w:r>
+        <w:rPr>
+          <w:b/>
+          <w:sz w:val="32"/>
+          <w:szCs w:val="32"/>
+        </w:rPr>
+        <w:tab/>
+        <w:t xml:space="preserve"> </w:t>
+      </w:r>
+      <w:proofErr w:type="spellStart"/>
+      <w:r>
+        <w:rPr>
+          <w:b/>
+          <w:sz w:val="32"/>
+          <w:szCs w:val="32"/>
+        </w:rPr>
+        <w:t>Req</w:t>
+      </w:r>
+      <w:proofErr w:type="spellEnd"/>
+      <w:r>
+        <w:rPr>
+          <w:b/>
+          <w:sz w:val="32"/>
+          <w:szCs w:val="32"/>
+        </w:rPr>
+        <w:t>(http/https)</w:t>
+      </w:r>
+      <w:r>
+        <w:rPr>
+          <w:b/>
+          <w:sz w:val="32"/>
+          <w:szCs w:val="32"/>
+        </w:rPr>
+        <w:tab/>
+      </w:r>
+      <w:r>
+        <w:rPr>
+          <w:b/>
+          <w:sz w:val="32"/>
+          <w:szCs w:val="32"/>
+        </w:rPr>
+        <w:tab/>
+      </w:r>
+      <w:r>
+        <w:rPr>
+          <w:b/>
+          <w:sz w:val="32"/>
+          <w:szCs w:val="32"/>
+        </w:rPr>
+        <w:tab/>
+        <w:t>Java(</w:t>
+      </w:r>
+      <w:proofErr w:type="spellStart"/>
+      <w:r>
+        <w:rPr>
+          <w:b/>
+          <w:sz w:val="32"/>
+          <w:szCs w:val="32"/>
+        </w:rPr>
+        <w:t>Req</w:t>
+      </w:r>
+      <w:proofErr w:type="spellEnd"/>
+      <w:r>
+        <w:rPr>
+          <w:b/>
+          <w:sz w:val="32"/>
+          <w:szCs w:val="32"/>
+        </w:rPr>
+        <w:t>)</w:t>
+      </w:r>
+    </w:p>
+    <w:p>
+      <w:pPr>
+        <w:spacing w:after="0"/>
+        <w:rPr>
+          <w:b/>
+          <w:sz w:val="32"/>
+          <w:szCs w:val="32"/>
+        </w:rPr>
+      </w:pPr>
+      <w:r>
+        <w:rPr>
+          <w:b/>
+          <w:sz w:val="32"/>
+          <w:szCs w:val="32"/>
+        </w:rPr>
+        <w:t xml:space="preserve">Client </w:t>
+      </w:r>
+      <w:r>
+        <w:rPr>
+          <w:b/>
+          <w:sz w:val="32"/>
+          <w:szCs w:val="32"/>
+        </w:rPr>
+        <w:tab/>
+      </w:r>
+      <w:r>
+        <w:rPr>
+          <w:b/>
+          <w:sz w:val="32"/>
+          <w:szCs w:val="32"/>
+        </w:rPr>
+        <w:tab/>
+        <w:t xml:space="preserve">                 SBI</w:t>
+      </w:r>
+      <w:r>
+        <w:rPr>
+          <w:b/>
+          <w:sz w:val="32"/>
+          <w:szCs w:val="32"/>
+        </w:rPr>
+        <w:tab/>
+      </w:r>
+      <w:r>
+        <w:rPr>
+          <w:b/>
+          <w:sz w:val="32"/>
+          <w:szCs w:val="32"/>
+        </w:rPr>
+        <w:tab/>
+        <w:t>XML/JSON</w:t>
+      </w:r>
+      <w:r>
+        <w:rPr>
+          <w:b/>
+          <w:sz w:val="32"/>
+          <w:szCs w:val="32"/>
+        </w:rPr>
+        <w:tab/>
+      </w:r>
+      <w:r>
+        <w:rPr>
+          <w:b/>
+          <w:sz w:val="32"/>
+          <w:szCs w:val="32"/>
+        </w:rPr>
+        <w:tab/>
+      </w:r>
+      <w:r>
+        <w:rPr>
+          <w:b/>
+          <w:sz w:val="32"/>
+          <w:szCs w:val="32"/>
+        </w:rPr>
+        <w:tab/>
+        <w:t xml:space="preserve">HDFC </w:t>
+      </w:r>
+    </w:p>
+    <w:p>
+      <w:pPr>
+        <w:spacing w:after="0"/>
+        <w:rPr>
+          <w:b/>
+          <w:sz w:val="32"/>
+          <w:szCs w:val="32"/>
+        </w:rPr>
+      </w:pPr>
+      <w:r>
+        <w:rPr>
+          <w:b/>
+          <w:sz w:val="32"/>
+          <w:szCs w:val="32"/>
+        </w:rPr>
+        <w:tab/>
+      </w:r>
+      <w:r>
+        <w:rPr>
+          <w:b/>
+          <w:sz w:val="32"/>
+          <w:szCs w:val="32"/>
+        </w:rPr>
+        <w:tab/>
+      </w:r>
+      <w:r>
+        <w:rPr>
+          <w:b/>
+          <w:sz w:val="32"/>
+          <w:szCs w:val="32"/>
+        </w:rPr>
+        <w:tab/>
+      </w:r>
+      <w:r>
+        <w:rPr>
+          <w:b/>
+          <w:sz w:val="32"/>
+          <w:szCs w:val="32"/>
+        </w:rPr>
+        <w:tab/>
+      </w:r>
+      <w:r>
+        <w:rPr>
+          <w:b/>
+          <w:sz w:val="32"/>
+          <w:szCs w:val="32"/>
+        </w:rPr>
+        <w:tab/>
+        <w:t>JEE</w:t>
+      </w:r>
+      <w:r>
+        <w:rPr>
+          <w:b/>
+          <w:sz w:val="32"/>
+          <w:szCs w:val="32"/>
+        </w:rPr>
+        <w:tab/>
+      </w:r>
+      <w:r>
+        <w:rPr>
+          <w:b/>
+          <w:sz w:val="32"/>
+          <w:szCs w:val="32"/>
+        </w:rPr>
+        <w:tab/>
+      </w:r>
+      <w:r>
+        <w:rPr>
+          <w:b/>
+          <w:sz w:val="32"/>
+          <w:szCs w:val="32"/>
+        </w:rPr>
+        <w:tab/>
+      </w:r>
+      <w:r>
+        <w:rPr>
+          <w:b/>
+          <w:sz w:val="32"/>
+          <w:szCs w:val="32"/>
+        </w:rPr>
+        <w:tab/>
+      </w:r>
+      <w:r>
+        <w:rPr>
+          <w:b/>
+          <w:sz w:val="32"/>
+          <w:szCs w:val="32"/>
+        </w:rPr>
+        <w:tab/>
+        <w:t xml:space="preserve">Asp.net </w:t>
+      </w:r>
+    </w:p>
+    <w:p>
+      <w:pPr>
+        <w:spacing w:after="0"/>
+        <w:rPr>
+          <w:b/>
+          <w:sz w:val="32"/>
+          <w:szCs w:val="32"/>
+        </w:rPr>
+      </w:pPr>
+      <w:r>
+        <w:rPr>
+          <w:b/>
+          <w:sz w:val="32"/>
+          <w:szCs w:val="32"/>
+        </w:rPr>
+        <w:tab/>
+      </w:r>
+      <w:r>
+        <w:rPr>
+          <w:b/>
+          <w:sz w:val="32"/>
+          <w:szCs w:val="32"/>
+        </w:rPr>
+        <w:tab/>
+      </w:r>
+      <w:r>
+        <w:rPr>
+          <w:b/>
+          <w:sz w:val="32"/>
+          <w:szCs w:val="32"/>
+        </w:rPr>
+        <w:tab/>
+      </w:r>
+      <w:r>
+        <w:rPr>
+          <w:b/>
+          <w:sz w:val="32"/>
+          <w:szCs w:val="32"/>
+        </w:rPr>
+        <w:tab/>
+      </w:r>
+      <w:r>
+        <w:rPr>
+          <w:b/>
+          <w:sz w:val="32"/>
+          <w:szCs w:val="32"/>
+        </w:rPr>
+        <w:tab/>
+      </w:r>
+      <w:r>
+        <w:rPr>
+          <w:b/>
+          <w:sz w:val="32"/>
+          <w:szCs w:val="32"/>
+        </w:rPr>
+        <w:tab/>
+      </w:r>
+      <w:r>
+        <w:rPr>
+          <w:b/>
+          <w:sz w:val="32"/>
+          <w:szCs w:val="32"/>
+        </w:rPr>
+        <w:tab/>
+        <w:t xml:space="preserve">.net(Res) </w:t>
+      </w:r>
+    </w:p>
+    <w:p>
+      <w:pPr>
+        <w:spacing w:after="0"/>
+        <w:rPr>
+          <w:b/>
+          <w:sz w:val="32"/>
+          <w:szCs w:val="32"/>
+        </w:rPr>
+      </w:pPr>
+    </w:p>
+    <w:p>
+      <w:pPr>
+        <w:spacing w:after="0"/>
+        <w:rPr>
+          <w:b/>
+          <w:sz w:val="32"/>
+          <w:szCs w:val="32"/>
+        </w:rPr>
+      </w:pPr>
+      <w:r>
+        <w:rPr>
+          <w:b/>
+          <w:sz w:val="32"/>
+          <w:szCs w:val="32"/>
+        </w:rPr>
+        <w:t xml:space="preserve">2 Types </w:t>
+      </w:r>
+    </w:p>
+    <w:p>
+      <w:pPr>
+        <w:spacing w:after="0"/>
+        <w:rPr>
+          <w:b/>
+          <w:sz w:val="32"/>
+          <w:szCs w:val="32"/>
+        </w:rPr>
+      </w:pPr>
+      <w:r>
+        <w:rPr>
+          <w:b/>
+          <w:sz w:val="32"/>
+          <w:szCs w:val="32"/>
+        </w:rPr>
+        <w:t xml:space="preserve">1. SOAP Based Web Service or Big Web Service </w:t>
+      </w:r>
+    </w:p>
+    <w:p>
+      <w:pPr>
+        <w:spacing w:after="0"/>
+        <w:rPr>
+          <w:b/>
+          <w:sz w:val="32"/>
+          <w:szCs w:val="32"/>
+        </w:rPr>
+      </w:pPr>
+      <w:r>
+        <w:rPr>
+          <w:b/>
+          <w:sz w:val="32"/>
+          <w:szCs w:val="32"/>
+        </w:rPr>
+        <w:t xml:space="preserve">Simple Object Access Protocol. </w:t>
+      </w:r>
+    </w:p>
+    <w:p>
+      <w:pPr>
+        <w:spacing w:after="0"/>
+        <w:rPr>
+          <w:b/>
+          <w:sz w:val="32"/>
+          <w:szCs w:val="32"/>
+        </w:rPr>
+      </w:pPr>
+      <w:r>
+        <w:rPr>
+          <w:b/>
+          <w:sz w:val="32"/>
+          <w:szCs w:val="32"/>
+        </w:rPr>
+        <w:t xml:space="preserve">SOAP web Service base upon SOA (Service Oriented Architecture). </w:t>
+      </w:r>
+    </w:p>
+    <w:p>
+      <w:pPr>
+        <w:spacing w:after="0"/>
+        <w:rPr>
+          <w:b/>
+          <w:sz w:val="32"/>
+          <w:szCs w:val="32"/>
+        </w:rPr>
+      </w:pPr>
+      <w:r>
+        <w:rPr>
+          <w:b/>
+          <w:sz w:val="32"/>
+          <w:szCs w:val="32"/>
+        </w:rPr>
+        <w:tab/>
+      </w:r>
+      <w:r>
+        <w:rPr>
+          <w:b/>
+          <w:sz w:val="32"/>
+          <w:szCs w:val="32"/>
+        </w:rPr>
+        <w:tab/>
+      </w:r>
+      <w:r>
+        <w:rPr>
+          <w:b/>
+          <w:sz w:val="32"/>
+          <w:szCs w:val="32"/>
+        </w:rPr>
+        <w:tab/>
+      </w:r>
+      <w:r>
+        <w:rPr>
+          <w:b/>
+          <w:sz w:val="32"/>
+          <w:szCs w:val="32"/>
+        </w:rPr>
+        <w:t xml:space="preserve">SB( Service Broker) </w:t>
+      </w:r>
+      <w:r>
+        <w:rPr>
+          <w:b/>
+          <w:sz w:val="32"/>
+          <w:szCs w:val="32"/>
+        </w:rPr>
+        <w:t xml:space="preserve">:UDDI Registry </w:t>
+      </w:r>
+    </w:p>
+    <w:p>
+      <w:pPr>
+        <w:spacing w:after="0"/>
+        <w:rPr>
+          <w:b/>
+          <w:sz w:val="32"/>
+          <w:szCs w:val="32"/>
+        </w:rPr>
+      </w:pPr>
+      <w:r>
+        <w:rPr>
+          <w:b/>
+          <w:sz w:val="32"/>
+          <w:szCs w:val="32"/>
+        </w:rPr>
+        <w:tab/>
+      </w:r>
+      <w:r>
+        <w:rPr>
+          <w:b/>
+          <w:sz w:val="32"/>
+          <w:szCs w:val="32"/>
+        </w:rPr>
+        <w:tab/>
+      </w:r>
+      <w:r>
+        <w:rPr>
+          <w:b/>
+          <w:sz w:val="32"/>
+          <w:szCs w:val="32"/>
+        </w:rPr>
+        <w:tab/>
+      </w:r>
+      <w:r>
+        <w:rPr>
+          <w:b/>
+          <w:sz w:val="32"/>
+          <w:szCs w:val="32"/>
+        </w:rPr>
+        <w:tab/>
+        <w:t xml:space="preserve">Universal Description Discovery Integration </w:t>
+      </w:r>
+    </w:p>
+    <w:p>
+      <w:pPr>
+        <w:spacing w:after="0"/>
+        <w:rPr>
+          <w:b/>
+          <w:sz w:val="32"/>
+          <w:szCs w:val="32"/>
+        </w:rPr>
+      </w:pPr>
+      <w:r>
+        <w:rPr>
+          <w:b/>
+          <w:sz w:val="32"/>
+          <w:szCs w:val="32"/>
+        </w:rPr>
+        <w:tab/>
+      </w:r>
+      <w:r>
+        <w:rPr>
+          <w:b/>
+          <w:sz w:val="32"/>
+          <w:szCs w:val="32"/>
+        </w:rPr>
+        <w:tab/>
+      </w:r>
+      <w:r>
+        <w:rPr>
+          <w:b/>
+          <w:sz w:val="32"/>
+          <w:szCs w:val="32"/>
+        </w:rPr>
+        <w:tab/>
+      </w:r>
+      <w:r>
+        <w:rPr>
+          <w:b/>
+          <w:sz w:val="32"/>
+          <w:szCs w:val="32"/>
+        </w:rPr>
+        <w:tab/>
+      </w:r>
+      <w:r>
+        <w:rPr>
+          <w:b/>
+          <w:sz w:val="32"/>
+          <w:szCs w:val="32"/>
+        </w:rPr>
+        <w:tab/>
+      </w:r>
+      <w:r>
+        <w:rPr>
+          <w:b/>
+          <w:sz w:val="32"/>
+          <w:szCs w:val="32"/>
+        </w:rPr>
+        <w:tab/>
+      </w:r>
+      <w:r>
+        <w:rPr>
+          <w:b/>
+          <w:sz w:val="32"/>
+          <w:szCs w:val="32"/>
+        </w:rPr>
+        <w:tab/>
+      </w:r>
+      <w:r>
+        <w:rPr>
+          <w:b/>
+          <w:sz w:val="32"/>
+          <w:szCs w:val="32"/>
+        </w:rPr>
+        <w:tab/>
+        <w:t xml:space="preserve">WSDL : </w:t>
+      </w:r>
+    </w:p>
+    <w:p>
+      <w:pPr>
+        <w:spacing w:after="0"/>
+        <w:rPr>
+          <w:b/>
+          <w:sz w:val="32"/>
+          <w:szCs w:val="32"/>
+        </w:rPr>
+      </w:pPr>
+      <w:r>
+        <w:rPr>
+          <w:b/>
+          <w:sz w:val="32"/>
+          <w:szCs w:val="32"/>
+        </w:rPr>
+        <w:tab/>
+      </w:r>
+      <w:r>
+        <w:rPr>
+          <w:b/>
+          <w:sz w:val="32"/>
+          <w:szCs w:val="32"/>
+        </w:rPr>
+        <w:tab/>
+      </w:r>
+      <w:r>
+        <w:rPr>
+          <w:b/>
+          <w:sz w:val="32"/>
+          <w:szCs w:val="32"/>
+        </w:rPr>
+        <w:tab/>
+      </w:r>
+      <w:r>
+        <w:rPr>
+          <w:b/>
+          <w:sz w:val="32"/>
+          <w:szCs w:val="32"/>
+        </w:rPr>
+        <w:tab/>
+      </w:r>
+      <w:r>
+        <w:rPr>
+          <w:b/>
+          <w:sz w:val="32"/>
+          <w:szCs w:val="32"/>
+        </w:rPr>
+        <w:tab/>
+      </w:r>
+      <w:r>
+        <w:rPr>
+          <w:b/>
+          <w:sz w:val="32"/>
+          <w:szCs w:val="32"/>
+        </w:rPr>
+        <w:tab/>
+        <w:t xml:space="preserve">Web Service Description language </w:t>
+      </w:r>
+    </w:p>
+    <w:p>
+      <w:pPr>
+        <w:spacing w:after="0"/>
+        <w:rPr>
+          <w:b/>
+          <w:sz w:val="32"/>
+          <w:szCs w:val="32"/>
+        </w:rPr>
+      </w:pPr>
+      <w:r>
+        <w:rPr>
+          <w:b/>
+          <w:sz w:val="32"/>
+          <w:szCs w:val="32"/>
+        </w:rPr>
+        <w:t>SR</w:t>
+      </w:r>
+      <w:r>
+        <w:rPr>
+          <w:b/>
+          <w:sz w:val="32"/>
+          <w:szCs w:val="32"/>
+        </w:rPr>
+        <w:tab/>
+        <w:t>(Service Requester)</w:t>
+      </w:r>
+      <w:r>
+        <w:rPr>
+          <w:b/>
+          <w:sz w:val="32"/>
+          <w:szCs w:val="32"/>
+        </w:rPr>
+        <w:tab/>
+      </w:r>
+      <w:r>
+        <w:rPr>
+          <w:b/>
+          <w:sz w:val="32"/>
+          <w:szCs w:val="32"/>
+        </w:rPr>
+        <w:tab/>
+      </w:r>
+      <w:r>
+        <w:rPr>
+          <w:b/>
+          <w:sz w:val="32"/>
+          <w:szCs w:val="32"/>
+        </w:rPr>
+        <w:tab/>
+      </w:r>
+      <w:r>
+        <w:rPr>
+          <w:b/>
+          <w:sz w:val="32"/>
+          <w:szCs w:val="32"/>
+        </w:rPr>
+        <w:tab/>
+      </w:r>
+      <w:r>
+        <w:rPr>
+          <w:b/>
+          <w:sz w:val="32"/>
+          <w:szCs w:val="32"/>
+        </w:rPr>
+        <w:tab/>
+      </w:r>
+      <w:r>
+        <w:rPr>
+          <w:b/>
+          <w:sz w:val="32"/>
+          <w:szCs w:val="32"/>
+        </w:rPr>
+        <w:tab/>
+      </w:r>
+      <w:r>
+        <w:rPr>
+          <w:b/>
+          <w:sz w:val="32"/>
+          <w:szCs w:val="32"/>
+        </w:rPr>
+        <w:tab/>
+        <w:t>SP</w:t>
+      </w:r>
+      <w:r>
+        <w:rPr>
+          <w:b/>
+          <w:sz w:val="32"/>
+          <w:szCs w:val="32"/>
+        </w:rPr>
+        <w:tab/>
+      </w:r>
+      <w:r>
+        <w:rPr>
+          <w:b/>
+          <w:sz w:val="32"/>
+          <w:szCs w:val="32"/>
+        </w:rPr>
+        <w:tab/>
+      </w:r>
+      <w:r>
+        <w:rPr>
+          <w:b/>
+          <w:sz w:val="32"/>
+          <w:szCs w:val="32"/>
+        </w:rPr>
+        <w:tab/>
+      </w:r>
+      <w:r>
+        <w:rPr>
+          <w:b/>
+          <w:sz w:val="32"/>
+          <w:szCs w:val="32"/>
+        </w:rPr>
+        <w:tab/>
+      </w:r>
+      <w:r>
+        <w:rPr>
+          <w:b/>
+          <w:sz w:val="32"/>
+          <w:szCs w:val="32"/>
+        </w:rPr>
+        <w:tab/>
+      </w:r>
+      <w:r>
+        <w:rPr>
+          <w:b/>
+          <w:sz w:val="32"/>
+          <w:szCs w:val="32"/>
+        </w:rPr>
+        <w:tab/>
+      </w:r>
+      <w:r>
+        <w:rPr>
+          <w:b/>
+          <w:sz w:val="32"/>
+          <w:szCs w:val="32"/>
+        </w:rPr>
+        <w:tab/>
+      </w:r>
+      <w:r>
+        <w:rPr>
+          <w:b/>
+          <w:sz w:val="32"/>
+          <w:szCs w:val="32"/>
+        </w:rPr>
+        <w:tab/>
+      </w:r>
+      <w:r>
+        <w:rPr>
+          <w:b/>
+          <w:sz w:val="32"/>
+          <w:szCs w:val="32"/>
+        </w:rPr>
+        <w:tab/>
+        <w:t xml:space="preserve">Service Provider </w:t>
+      </w:r>
+      <w:r>
+        <w:rPr>
+          <w:b/>
+          <w:sz w:val="32"/>
+          <w:szCs w:val="32"/>
+        </w:rPr>
+        <w:tab/>
+      </w:r>
+    </w:p>
+    <w:p>
+      <w:pPr>
+        <w:spacing w:after="0"/>
+        <w:rPr>
+          <w:b/>
+          <w:sz w:val="32"/>
+          <w:szCs w:val="32"/>
+        </w:rPr>
+      </w:pPr>
+      <w:r>
+        <w:rPr>
+          <w:b/>
+          <w:sz w:val="32"/>
+          <w:szCs w:val="32"/>
+        </w:rPr>
+        <w:t>SC  (Service Consumer)</w:t>
+      </w:r>
+      <w:r>
+        <w:rPr>
+          <w:b/>
+          <w:sz w:val="32"/>
+          <w:szCs w:val="32"/>
+        </w:rPr>
+        <w:t xml:space="preserve">  SOAP/http/https</w:t>
+      </w:r>
+    </w:p>
+    <w:p>
+      <w:pPr>
+        <w:spacing w:after="0"/>
+        <w:rPr>
+          <w:b/>
+          <w:sz w:val="32"/>
+          <w:szCs w:val="32"/>
+        </w:rPr>
+      </w:pPr>
+      <w:r>
+        <w:rPr>
+          <w:b/>
+          <w:sz w:val="32"/>
+          <w:szCs w:val="32"/>
+        </w:rPr>
+        <w:tab/>
+      </w:r>
+      <w:r>
+        <w:rPr>
+          <w:b/>
+          <w:sz w:val="32"/>
+          <w:szCs w:val="32"/>
+        </w:rPr>
+        <w:tab/>
+      </w:r>
+      <w:r>
+        <w:rPr>
+          <w:b/>
+          <w:sz w:val="32"/>
+          <w:szCs w:val="32"/>
+        </w:rPr>
+        <w:tab/>
+      </w:r>
+      <w:r>
+        <w:rPr>
+          <w:b/>
+          <w:sz w:val="32"/>
+          <w:szCs w:val="32"/>
+        </w:rPr>
+        <w:tab/>
+      </w:r>
+      <w:r>
+        <w:rPr>
+          <w:b/>
+          <w:sz w:val="32"/>
+          <w:szCs w:val="32"/>
+        </w:rPr>
+        <w:tab/>
+      </w:r>
+      <w:r>
+        <w:rPr>
+          <w:b/>
+          <w:sz w:val="32"/>
+          <w:szCs w:val="32"/>
+        </w:rPr>
+        <w:tab/>
+      </w:r>
+      <w:r>
+        <w:rPr>
+          <w:b/>
+          <w:sz w:val="32"/>
+          <w:szCs w:val="32"/>
+        </w:rPr>
+        <w:tab/>
+        <w:t xml:space="preserve">business methods </w:t>
+      </w:r>
+    </w:p>
+    <w:p>
+      <w:pPr>
+        <w:spacing w:after="0"/>
+        <w:rPr>
+          <w:b/>
+          <w:sz w:val="32"/>
+          <w:szCs w:val="32"/>
+        </w:rPr>
+      </w:pPr>
+      <w:r>
+        <w:rPr>
+          <w:b/>
+          <w:sz w:val="32"/>
+          <w:szCs w:val="32"/>
+        </w:rPr>
+        <w:tab/>
+      </w:r>
+      <w:r>
+        <w:rPr>
+          <w:b/>
+          <w:sz w:val="32"/>
+          <w:szCs w:val="32"/>
+        </w:rPr>
+        <w:tab/>
+      </w:r>
+      <w:r>
+        <w:rPr>
+          <w:b/>
+          <w:sz w:val="32"/>
+          <w:szCs w:val="32"/>
+        </w:rPr>
+        <w:tab/>
+      </w:r>
+      <w:r>
+        <w:rPr>
+          <w:b/>
+          <w:sz w:val="32"/>
+          <w:szCs w:val="32"/>
+        </w:rPr>
+        <w:tab/>
+      </w:r>
+      <w:r>
+        <w:rPr>
+          <w:b/>
+          <w:sz w:val="32"/>
+          <w:szCs w:val="32"/>
+        </w:rPr>
+        <w:tab/>
+        <w:t xml:space="preserve">Only XML </w:t>
+      </w:r>
+    </w:p>
+    <w:p>
+      <w:pPr>
+        <w:spacing w:after="0"/>
+        <w:rPr>
+          <w:b/>
+          <w:sz w:val="32"/>
+          <w:szCs w:val="32"/>
+        </w:rPr>
+      </w:pPr>
+    </w:p>
+    <w:p>
+      <w:pPr>
+        <w:spacing w:after="0"/>
+        <w:rPr>
+          <w:b/>
+          <w:sz w:val="32"/>
+          <w:szCs w:val="32"/>
+        </w:rPr>
+      </w:pPr>
+    </w:p>
+    <w:p>
+      <w:pPr>
+        <w:spacing w:after="0"/>
+        <w:rPr>
+          <w:b/>
+          <w:sz w:val="32"/>
+          <w:szCs w:val="32"/>
+        </w:rPr>
+      </w:pPr>
+    </w:p>
+    <w:p>
+      <w:pPr>
+        <w:spacing w:after="0"/>
+        <w:rPr>
+          <w:b/>
+          <w:sz w:val="32"/>
+          <w:szCs w:val="32"/>
+        </w:rPr>
+      </w:pPr>
+    </w:p>
+    <w:p>
+      <w:pPr>
+        <w:spacing w:after="0"/>
+        <w:rPr>
+          <w:b/>
+          <w:sz w:val="32"/>
+          <w:szCs w:val="32"/>
+        </w:rPr>
+      </w:pPr>
+    </w:p>
+    <w:p>
+      <w:pPr>
+        <w:spacing w:after="0"/>
+        <w:rPr>
+          <w:b/>
+          <w:sz w:val="32"/>
+          <w:szCs w:val="32"/>
+        </w:rPr>
+      </w:pPr>
+    </w:p>
+    <w:p>
+      <w:pPr>
+        <w:spacing w:after="0"/>
+        <w:rPr>
+          <w:b/>
+          <w:sz w:val="32"/>
+          <w:szCs w:val="32"/>
+        </w:rPr>
+      </w:pPr>
+      <w:r>
+        <w:rPr>
+          <w:b/>
+          <w:sz w:val="32"/>
+          <w:szCs w:val="32"/>
+        </w:rPr>
+        <w:t xml:space="preserve">JAX_WS (Java API for XML Web Service) </w:t>
+      </w:r>
+    </w:p>
+    <w:p>
+      <w:pPr>
+        <w:spacing w:after="0"/>
+        <w:rPr>
+          <w:b/>
+          <w:sz w:val="32"/>
+          <w:szCs w:val="32"/>
+        </w:rPr>
+      </w:pPr>
+      <w:r>
+        <w:rPr>
+          <w:b/>
+          <w:sz w:val="32"/>
+          <w:szCs w:val="32"/>
+        </w:rPr>
+        <w:tab/>
+      </w:r>
+      <w:r>
+        <w:rPr>
+          <w:b/>
+          <w:sz w:val="32"/>
+          <w:szCs w:val="32"/>
+        </w:rPr>
+        <w:tab/>
+        <w:t xml:space="preserve">Implementation of JAX_WS provided by </w:t>
+      </w:r>
+    </w:p>
+    <w:p>
+      <w:pPr>
+        <w:spacing w:after="0"/>
+        <w:rPr>
+          <w:b/>
+          <w:sz w:val="32"/>
+          <w:szCs w:val="32"/>
+        </w:rPr>
+      </w:pPr>
+      <w:r>
+        <w:rPr>
+          <w:b/>
+          <w:sz w:val="32"/>
+          <w:szCs w:val="32"/>
+        </w:rPr>
+        <w:tab/>
+      </w:r>
+      <w:r>
+        <w:rPr>
+          <w:b/>
+          <w:sz w:val="32"/>
+          <w:szCs w:val="32"/>
+        </w:rPr>
+        <w:tab/>
+        <w:t xml:space="preserve">Axis tools </w:t>
+      </w:r>
+    </w:p>
+    <w:p>
+      <w:pPr>
+        <w:spacing w:after="0"/>
+        <w:rPr>
+          <w:b/>
+          <w:sz w:val="32"/>
+          <w:szCs w:val="32"/>
+        </w:rPr>
+      </w:pPr>
+      <w:r>
+        <w:rPr>
+          <w:b/>
+          <w:sz w:val="32"/>
+          <w:szCs w:val="32"/>
+        </w:rPr>
+        <w:tab/>
+      </w:r>
+      <w:r>
+        <w:rPr>
+          <w:b/>
+          <w:sz w:val="32"/>
+          <w:szCs w:val="32"/>
+        </w:rPr>
+        <w:tab/>
+        <w:t xml:space="preserve">Metro tools </w:t>
+      </w:r>
+    </w:p>
+    <w:p>
+      <w:pPr>
+        <w:spacing w:after="0"/>
+        <w:rPr>
+          <w:b/>
+          <w:sz w:val="32"/>
+          <w:szCs w:val="32"/>
+        </w:rPr>
+      </w:pPr>
+      <w:r>
+        <w:rPr>
+          <w:b/>
+          <w:sz w:val="32"/>
+          <w:szCs w:val="32"/>
+        </w:rPr>
+        <w:tab/>
+      </w:r>
+      <w:r>
+        <w:rPr>
+          <w:b/>
+          <w:sz w:val="32"/>
+          <w:szCs w:val="32"/>
+        </w:rPr>
+        <w:tab/>
+        <w:t xml:space="preserve">Apache Wink </w:t>
+      </w:r>
+    </w:p>
+    <w:p>
+      <w:pPr>
+        <w:spacing w:after="0"/>
+        <w:rPr>
+          <w:b/>
+          <w:sz w:val="32"/>
+          <w:szCs w:val="32"/>
+        </w:rPr>
+      </w:pPr>
+    </w:p>
+    <w:p>
+      <w:pPr>
+        <w:spacing w:after="0"/>
+        <w:rPr>
+          <w:b/>
+          <w:sz w:val="32"/>
+          <w:szCs w:val="32"/>
+        </w:rPr>
+      </w:pPr>
+      <w:r>
+        <w:rPr>
+          <w:b/>
+          <w:sz w:val="32"/>
+          <w:szCs w:val="32"/>
+        </w:rPr>
+        <w:t xml:space="preserve">2. </w:t>
+      </w:r>
+      <w:proofErr w:type="spellStart"/>
+      <w:r>
+        <w:rPr>
+          <w:b/>
+          <w:sz w:val="32"/>
+          <w:szCs w:val="32"/>
+        </w:rPr>
+        <w:t>RestFul</w:t>
+      </w:r>
+      <w:proofErr w:type="spellEnd"/>
+      <w:r>
+        <w:rPr>
+          <w:b/>
+          <w:sz w:val="32"/>
+          <w:szCs w:val="32"/>
+        </w:rPr>
+        <w:t xml:space="preserve"> Web Service </w:t>
+      </w:r>
+    </w:p>
+    <w:p>
+      <w:pPr>
+        <w:spacing w:after="0"/>
+        <w:rPr>
+          <w:b/>
+          <w:sz w:val="32"/>
+          <w:szCs w:val="32"/>
+        </w:rPr>
+      </w:pPr>
+      <w:r>
+        <w:rPr>
+          <w:b/>
+          <w:sz w:val="32"/>
+          <w:szCs w:val="32"/>
+        </w:rPr>
+        <w:t>Representational State Transfer , Expose the Resource (Servlet or JSP) as a web Service in any format like XML or non XML (</w:t>
+      </w:r>
+      <w:proofErr w:type="spellStart"/>
+      <w:r>
+        <w:rPr>
+          <w:b/>
+          <w:sz w:val="32"/>
+          <w:szCs w:val="32"/>
+        </w:rPr>
+        <w:t>json</w:t>
+      </w:r>
+      <w:proofErr w:type="spellEnd"/>
+      <w:r>
+        <w:rPr>
+          <w:b/>
+          <w:sz w:val="32"/>
+          <w:szCs w:val="32"/>
+        </w:rPr>
+        <w:t xml:space="preserve">, text, html etc). </w:t>
+      </w:r>
+    </w:p>
+    <w:p>
+      <w:pPr>
+        <w:spacing w:after="0"/>
+        <w:rPr>
+          <w:b/>
+          <w:sz w:val="32"/>
+          <w:szCs w:val="32"/>
+        </w:rPr>
+      </w:pPr>
+      <w:r>
+        <w:rPr>
+          <w:b/>
+          <w:sz w:val="32"/>
+          <w:szCs w:val="32"/>
+        </w:rPr>
+        <w:t>JAX_RS : Java API for XML (</w:t>
+      </w:r>
+      <w:proofErr w:type="spellStart"/>
+      <w:r>
+        <w:rPr>
+          <w:b/>
+          <w:sz w:val="32"/>
+          <w:szCs w:val="32"/>
+        </w:rPr>
+        <w:t>RestFul</w:t>
+      </w:r>
+      <w:proofErr w:type="spellEnd"/>
+      <w:r>
+        <w:rPr>
+          <w:b/>
+          <w:sz w:val="32"/>
+          <w:szCs w:val="32"/>
+        </w:rPr>
+        <w:t xml:space="preserve"> Service) </w:t>
+      </w:r>
+    </w:p>
+    <w:p>
+      <w:pPr>
+        <w:spacing w:after="0"/>
+        <w:rPr>
+          <w:b/>
+          <w:sz w:val="32"/>
+          <w:szCs w:val="32"/>
+        </w:rPr>
+      </w:pPr>
+      <w:r>
+        <w:rPr>
+          <w:b/>
+          <w:sz w:val="32"/>
+          <w:szCs w:val="32"/>
+        </w:rPr>
+        <w:tab/>
+      </w:r>
+      <w:r>
+        <w:rPr>
+          <w:b/>
+          <w:sz w:val="32"/>
+          <w:szCs w:val="32"/>
+        </w:rPr>
+        <w:tab/>
+        <w:t xml:space="preserve">Implementation of JAX_Rs provided by </w:t>
+      </w:r>
+    </w:p>
+    <w:p>
+      <w:pPr>
+        <w:spacing w:after="0"/>
+        <w:rPr>
+          <w:b/>
+          <w:sz w:val="32"/>
+          <w:szCs w:val="32"/>
+        </w:rPr>
+      </w:pPr>
+      <w:r>
+        <w:rPr>
+          <w:b/>
+          <w:sz w:val="32"/>
+          <w:szCs w:val="32"/>
+        </w:rPr>
+        <w:tab/>
+      </w:r>
+      <w:r>
+        <w:rPr>
+          <w:b/>
+          <w:sz w:val="32"/>
+          <w:szCs w:val="32"/>
+        </w:rPr>
+        <w:tab/>
+        <w:t xml:space="preserve">1. Jersey tool </w:t>
+      </w:r>
+    </w:p>
+    <w:p>
+      <w:pPr>
+        <w:spacing w:after="0"/>
+        <w:rPr>
+          <w:b/>
+          <w:sz w:val="32"/>
+          <w:szCs w:val="32"/>
+        </w:rPr>
+      </w:pPr>
+      <w:r>
+        <w:rPr>
+          <w:b/>
+          <w:sz w:val="32"/>
+          <w:szCs w:val="32"/>
+        </w:rPr>
+        <w:tab/>
+      </w:r>
+      <w:r>
+        <w:rPr>
+          <w:b/>
+          <w:sz w:val="32"/>
+          <w:szCs w:val="32"/>
+        </w:rPr>
+        <w:tab/>
+        <w:t xml:space="preserve">2. Spring MVC </w:t>
+      </w:r>
+    </w:p>
+    <w:p>
+      <w:pPr>
+        <w:spacing w:after="0"/>
+        <w:rPr>
+          <w:b/>
+          <w:sz w:val="32"/>
+          <w:szCs w:val="32"/>
+        </w:rPr>
+      </w:pPr>
+    </w:p>
+    <w:p>
+      <w:pPr>
+        <w:spacing w:after="0"/>
+        <w:rPr>
+          <w:b/>
+          <w:sz w:val="32"/>
+          <w:szCs w:val="32"/>
+        </w:rPr>
+      </w:pPr>
+    </w:p>
+    <w:p>
+      <w:pPr>
+        <w:spacing w:after="0"/>
+        <w:rPr>
+          <w:b/>
+          <w:sz w:val="32"/>
+          <w:szCs w:val="32"/>
+        </w:rPr>
+      </w:pPr>
+      <w:r>
+        <w:rPr>
+          <w:b/>
+          <w:sz w:val="32"/>
+          <w:szCs w:val="32"/>
+        </w:rPr>
+        <w:t xml:space="preserve">Spring MVC Controller : Rest Controller </w:t>
+      </w:r>
+    </w:p>
+    <w:p>
+      <w:pPr>
+        <w:spacing w:after="0"/>
+        <w:rPr>
+          <w:b/>
+          <w:sz w:val="32"/>
+          <w:szCs w:val="32"/>
+        </w:rPr>
+      </w:pPr>
+      <w:r>
+        <w:rPr>
+          <w:b/>
+          <w:sz w:val="32"/>
+          <w:szCs w:val="32"/>
+        </w:rPr>
+        <w:t xml:space="preserve">1. produce simple text format </w:t>
+      </w:r>
+    </w:p>
+    <w:p>
+      <w:pPr>
+        <w:spacing w:after="0"/>
+        <w:rPr>
+          <w:b/>
+          <w:sz w:val="32"/>
+          <w:szCs w:val="32"/>
+        </w:rPr>
+      </w:pPr>
+      <w:r>
+        <w:rPr>
+          <w:b/>
+          <w:sz w:val="32"/>
+          <w:szCs w:val="32"/>
+        </w:rPr>
+        <w:t xml:space="preserve">2. produce html format </w:t>
+      </w:r>
+    </w:p>
+    <w:p>
+      <w:pPr>
+        <w:spacing w:after="0"/>
+        <w:rPr>
+          <w:b/>
+          <w:sz w:val="32"/>
+          <w:szCs w:val="32"/>
+        </w:rPr>
+      </w:pPr>
+      <w:r>
+        <w:rPr>
+          <w:b/>
+          <w:sz w:val="32"/>
+          <w:szCs w:val="32"/>
+        </w:rPr>
+        <w:t xml:space="preserve">3. produce xml format </w:t>
+      </w:r>
+    </w:p>
+    <w:p>
+      <w:pPr>
+        <w:spacing w:after="0"/>
+        <w:rPr>
+          <w:b/>
+          <w:sz w:val="32"/>
+          <w:szCs w:val="32"/>
+        </w:rPr>
+      </w:pPr>
+      <w:r>
+        <w:rPr>
+          <w:b/>
+          <w:sz w:val="32"/>
+          <w:szCs w:val="32"/>
+        </w:rPr>
+        <w:t xml:space="preserve">4. produce complex object in the format xml or </w:t>
+      </w:r>
+      <w:proofErr w:type="spellStart"/>
+      <w:r>
+        <w:rPr>
+          <w:b/>
+          <w:sz w:val="32"/>
+          <w:szCs w:val="32"/>
+        </w:rPr>
+        <w:t>json</w:t>
+      </w:r>
+      <w:proofErr w:type="spellEnd"/>
+      <w:r>
+        <w:rPr>
+          <w:b/>
+          <w:sz w:val="32"/>
+          <w:szCs w:val="32"/>
+        </w:rPr>
+        <w:t xml:space="preserve"> </w:t>
+      </w:r>
+    </w:p>
+    <w:p>
+      <w:pPr>
+        <w:spacing w:after="0"/>
+        <w:rPr>
+          <w:b/>
+          <w:sz w:val="32"/>
+          <w:szCs w:val="32"/>
+        </w:rPr>
+      </w:pPr>
+    </w:p>
+    <w:p>
+      <w:pPr>
+        <w:spacing w:after="0"/>
+        <w:rPr>
+          <w:b/>
+          <w:sz w:val="32"/>
+          <w:szCs w:val="32"/>
+        </w:rPr>
+      </w:pPr>
+      <w:r>
+        <w:rPr>
+          <w:b/>
+          <w:sz w:val="32"/>
+          <w:szCs w:val="32"/>
+        </w:rPr>
+        <w:t xml:space="preserve">5. consume </w:t>
+      </w:r>
+    </w:p>
+    <w:p>
+      <w:pPr>
+        <w:spacing w:after="0"/>
+        <w:rPr>
+          <w:b/>
+          <w:sz w:val="32"/>
+          <w:szCs w:val="32"/>
+        </w:rPr>
+      </w:pPr>
+      <w:r>
+        <w:rPr>
+          <w:b/>
+          <w:sz w:val="32"/>
+          <w:szCs w:val="32"/>
+        </w:rPr>
+        <w:tab/>
+        <w:t xml:space="preserve">a. query </w:t>
+      </w:r>
+      <w:proofErr w:type="spellStart"/>
+      <w:r>
+        <w:rPr>
+          <w:b/>
+          <w:sz w:val="32"/>
+          <w:szCs w:val="32"/>
+        </w:rPr>
+        <w:t>param</w:t>
+      </w:r>
+      <w:proofErr w:type="spellEnd"/>
+      <w:r>
+        <w:rPr>
+          <w:b/>
+          <w:sz w:val="32"/>
+          <w:szCs w:val="32"/>
+        </w:rPr>
+        <w:t xml:space="preserve"> </w:t>
+      </w:r>
+    </w:p>
+    <w:p>
+      <w:pPr>
+        <w:spacing w:after="0"/>
+        <w:rPr>
+          <w:b/>
+          <w:sz w:val="32"/>
+          <w:szCs w:val="32"/>
+        </w:rPr>
+      </w:pPr>
+      <w:r>
+        <w:rPr>
+          <w:b/>
+          <w:sz w:val="32"/>
+          <w:szCs w:val="32"/>
+        </w:rPr>
+        <w:tab/>
+        <w:t xml:space="preserve">b. path </w:t>
+      </w:r>
+      <w:proofErr w:type="spellStart"/>
+      <w:r>
+        <w:rPr>
+          <w:b/>
+          <w:sz w:val="32"/>
+          <w:szCs w:val="32"/>
+        </w:rPr>
+        <w:t>param</w:t>
+      </w:r>
+      <w:proofErr w:type="spellEnd"/>
+      <w:r>
+        <w:rPr>
+          <w:b/>
+          <w:sz w:val="32"/>
+          <w:szCs w:val="32"/>
+        </w:rPr>
+        <w:t xml:space="preserve"> </w:t>
+      </w:r>
+    </w:p>
+    <w:p>
+      <w:pPr>
+        <w:spacing w:after="0"/>
+        <w:rPr>
+          <w:b/>
+          <w:sz w:val="32"/>
+          <w:szCs w:val="32"/>
+        </w:rPr>
+      </w:pPr>
+      <w:r>
+        <w:rPr>
+          <w:b/>
+          <w:sz w:val="32"/>
+          <w:szCs w:val="32"/>
+        </w:rPr>
+        <w:tab/>
+      </w:r>
+      <w:r>
+        <w:rPr>
+          <w:b/>
+          <w:sz w:val="32"/>
+          <w:szCs w:val="32"/>
+        </w:rPr>
+        <w:tab/>
+      </w:r>
+      <w:r>
+        <w:rPr>
+          <w:b/>
+          <w:sz w:val="32"/>
+          <w:szCs w:val="32"/>
+        </w:rPr>
+        <w:tab/>
+      </w:r>
+      <w:r>
+        <w:rPr>
+          <w:b/>
+          <w:sz w:val="32"/>
+          <w:szCs w:val="32"/>
+        </w:rPr>
+        <w:tab/>
+      </w:r>
+      <w:r>
+        <w:rPr>
+          <w:b/>
+          <w:sz w:val="32"/>
+          <w:szCs w:val="32"/>
+        </w:rPr>
+        <w:tab/>
+      </w:r>
+      <w:r>
+        <w:rPr>
+          <w:b/>
+          <w:sz w:val="32"/>
+          <w:szCs w:val="32"/>
+        </w:rPr>
+        <w:tab/>
+        <w:t xml:space="preserve">Get method </w:t>
+      </w:r>
+    </w:p>
+    <w:p>
+      <w:pPr>
+        <w:spacing w:after="0"/>
+        <w:rPr>
+          <w:b/>
+          <w:sz w:val="32"/>
+          <w:szCs w:val="32"/>
+        </w:rPr>
+      </w:pPr>
+      <w:r>
+        <w:rPr>
+          <w:b/>
+          <w:sz w:val="32"/>
+          <w:szCs w:val="32"/>
+        </w:rPr>
+        <w:tab/>
+        <w:t xml:space="preserve">c. consume complex object xml or </w:t>
+      </w:r>
+      <w:proofErr w:type="spellStart"/>
+      <w:r>
+        <w:rPr>
+          <w:b/>
+          <w:sz w:val="32"/>
+          <w:szCs w:val="32"/>
+        </w:rPr>
+        <w:t>json</w:t>
+      </w:r>
+      <w:proofErr w:type="spellEnd"/>
+      <w:r>
+        <w:rPr>
+          <w:b/>
+          <w:sz w:val="32"/>
+          <w:szCs w:val="32"/>
+        </w:rPr>
+        <w:t xml:space="preserve"> </w:t>
+      </w:r>
+    </w:p>
+    <w:p>
+      <w:pPr>
+        <w:spacing w:after="0"/>
+        <w:rPr>
+          <w:b/>
+          <w:sz w:val="32"/>
+          <w:szCs w:val="32"/>
+        </w:rPr>
+      </w:pPr>
+      <w:r>
+        <w:rPr>
+          <w:b/>
+          <w:sz w:val="32"/>
+          <w:szCs w:val="32"/>
+        </w:rPr>
+        <w:t>6.</w:t>
+      </w:r>
+    </w:p>
+    <w:p>
+      <w:pPr>
+        <w:spacing w:after="0"/>
+        <w:rPr>
+          <w:b/>
+          <w:sz w:val="32"/>
+          <w:szCs w:val="32"/>
+        </w:rPr>
+      </w:pPr>
+      <w:r>
+        <w:rPr>
+          <w:b/>
+          <w:sz w:val="32"/>
+          <w:szCs w:val="32"/>
+        </w:rPr>
+        <w:tab/>
+      </w:r>
+      <w:r>
+        <w:rPr>
+          <w:b/>
+          <w:sz w:val="32"/>
+          <w:szCs w:val="32"/>
+        </w:rPr>
+        <w:tab/>
+        <w:t xml:space="preserve">get, post, put and delete. </w:t>
+      </w:r>
+    </w:p>
+    <w:p>
+      <w:pPr>
+        <w:spacing w:after="0"/>
+        <w:rPr>
+          <w:b/>
+          <w:sz w:val="32"/>
+          <w:szCs w:val="32"/>
+        </w:rPr>
+      </w:pPr>
+      <w:r>
+        <w:rPr>
+          <w:b/>
+          <w:sz w:val="32"/>
+          <w:szCs w:val="32"/>
+        </w:rPr>
+        <w:t xml:space="preserve"> </w:t>
+      </w:r>
+    </w:p>
+    <w:p>
+      <w:pPr>
+        <w:spacing w:after="0"/>
+        <w:rPr>
+          <w:b/>
+          <w:sz w:val="32"/>
+          <w:szCs w:val="32"/>
+        </w:rPr>
+      </w:pPr>
+    </w:p>
+    <w:p>
+      <w:pPr>
+        <w:spacing w:after="0"/>
+        <w:rPr>
+          <w:b/>
+          <w:sz w:val="32"/>
+          <w:szCs w:val="32"/>
+        </w:rPr>
+      </w:pPr>
+    </w:p>
+    <w:p>
+      <w:pPr>
+        <w:spacing w:after="0"/>
+        <w:rPr>
+          <w:b/>
+          <w:sz w:val="32"/>
+          <w:szCs w:val="32"/>
+        </w:rPr>
+      </w:pPr>
+    </w:p>
+    <w:p>
+      <w:pPr>
+        <w:spacing w:after="0"/>
+        <w:rPr>
+          <w:b/>
+          <w:sz w:val="32"/>
+          <w:szCs w:val="32"/>
+        </w:rPr>
+      </w:pPr>
+    </w:p>
+    <w:p>
+      <w:pPr>
+        <w:spacing w:after="0"/>
+        <w:rPr>
+          <w:b/>
+          <w:sz w:val="32"/>
+          <w:szCs w:val="32"/>
+        </w:rPr>
+      </w:pPr>
+    </w:p>
+    <w:p>
+      <w:pPr>
+        <w:spacing w:after="0"/>
+        <w:rPr>
+          <w:b/>
+          <w:sz w:val="32"/>
+          <w:szCs w:val="32"/>
+        </w:rPr>
+      </w:pPr>
+    </w:p>
+    <w:p>
+      <w:pPr>
+        <w:spacing w:after="0"/>
+        <w:rPr>
+          <w:b/>
+          <w:sz w:val="32"/>
+          <w:szCs w:val="32"/>
+        </w:rPr>
+      </w:pPr>
+    </w:p>
+    <w:p>
+      <w:pPr>
+        <w:spacing w:after="0"/>
+        <w:rPr>
+          <w:b/>
+          <w:sz w:val="32"/>
+          <w:szCs w:val="32"/>
+        </w:rPr>
+      </w:pPr>
+    </w:p>
+    <w:p>
+      <w:pPr>
+        <w:spacing w:after="0"/>
+        <w:rPr>
+          <w:b/>
+          <w:sz w:val="32"/>
+          <w:szCs w:val="32"/>
+        </w:rPr>
+      </w:pPr>
+    </w:p>
+    <w:p>
+      <w:pPr>
+        <w:spacing w:after="0"/>
+        <w:rPr>
+          <w:b/>
+          <w:sz w:val="32"/>
+          <w:szCs w:val="32"/>
+        </w:rPr>
+      </w:pPr>
+    </w:p>
+    <w:p>
+      <w:pPr>
+        <w:spacing w:after="0"/>
+        <w:rPr>
+          <w:b/>
+          <w:sz w:val="32"/>
+          <w:szCs w:val="32"/>
+        </w:rPr>
+      </w:pPr>
     </w:p>
     <w:p>
       <w:pPr>

</xml_diff>